<commit_message>
Created Main Dishes to replace breakfast, lunch, and dinner. Also fixed information for Gary's Egg Salad, Hazel's Cold Cucumber Pickles, and Hazel's Sot Suppre. Updated Hazel's Chili Con Carne's picture.
</commit_message>
<xml_diff>
--- a/recipes/hazels_cold_cucumber_pickles.docx
+++ b/recipes/hazels_cold_cucumber_pickles.docx
@@ -7,14 +7,16 @@
         <w:jc w:val="center"/>
         <w:rPr>
           <w:b/>
-          <w:sz w:val="40"/>
+          <w:sz w:val="37"/>
+          <w:szCs w:val="37"/>
           <w:u w:val="single"/>
         </w:rPr>
       </w:pPr>
       <w:r>
         <w:rPr>
           <w:b/>
-          <w:sz w:val="40"/>
+          <w:sz w:val="37"/>
+          <w:szCs w:val="37"/>
           <w:u w:val="single"/>
         </w:rPr>
         <w:t>Hazel’s Cold Cucumber Pickles</w:t>
@@ -24,14 +26,16 @@
       <w:pPr>
         <w:rPr>
           <w:b/>
-          <w:sz w:val="36"/>
+          <w:sz w:val="33"/>
+          <w:szCs w:val="33"/>
           <w:u w:val="single"/>
         </w:rPr>
       </w:pPr>
       <w:r>
         <w:rPr>
           <w:b/>
-          <w:sz w:val="36"/>
+          <w:sz w:val="33"/>
+          <w:szCs w:val="33"/>
           <w:u w:val="single"/>
         </w:rPr>
         <w:t>Ingredients:</w:t>
@@ -46,13 +50,15 @@
         </w:numPr>
         <w:rPr>
           <w:b/>
-          <w:sz w:val="36"/>
-        </w:rPr>
-      </w:pPr>
-      <w:r>
-        <w:rPr>
-          <w:b/>
-          <w:sz w:val="36"/>
+          <w:sz w:val="33"/>
+          <w:szCs w:val="33"/>
+        </w:rPr>
+      </w:pPr>
+      <w:r>
+        <w:rPr>
+          <w:b/>
+          <w:sz w:val="33"/>
+          <w:szCs w:val="33"/>
         </w:rPr>
         <w:t>One 1 gal. glass jar with lid</w:t>
       </w:r>
@@ -66,41 +72,63 @@
         </w:numPr>
         <w:rPr>
           <w:b/>
-          <w:sz w:val="36"/>
-        </w:rPr>
-      </w:pPr>
-      <w:r>
-        <w:rPr>
-          <w:b/>
-          <w:sz w:val="36"/>
-        </w:rPr>
-        <w:t>½ gal. (8 cups) of slice</w:t>
-      </w:r>
-      <w:r>
-        <w:rPr>
-          <w:b/>
-          <w:sz w:val="36"/>
+          <w:sz w:val="33"/>
+          <w:szCs w:val="33"/>
+        </w:rPr>
+      </w:pPr>
+      <w:r>
+        <w:rPr>
+          <w:b/>
+          <w:sz w:val="33"/>
+          <w:szCs w:val="33"/>
+        </w:rPr>
+        <w:t>½ gal. (8 cups</w:t>
+      </w:r>
+      <w:r>
+        <w:rPr>
+          <w:b/>
+          <w:sz w:val="33"/>
+          <w:szCs w:val="33"/>
+        </w:rPr>
+        <w:t xml:space="preserve"> which is approximately 3 large cucumbers or 3 lbs.</w:t>
+      </w:r>
+      <w:r>
+        <w:rPr>
+          <w:b/>
+          <w:sz w:val="33"/>
+          <w:szCs w:val="33"/>
+        </w:rPr>
+        <w:t>) of slice</w:t>
+      </w:r>
+      <w:r>
+        <w:rPr>
+          <w:b/>
+          <w:sz w:val="33"/>
+          <w:szCs w:val="33"/>
         </w:rPr>
         <w:t>d</w:t>
       </w:r>
       <w:r>
         <w:rPr>
           <w:b/>
-          <w:sz w:val="36"/>
+          <w:sz w:val="33"/>
+          <w:szCs w:val="33"/>
         </w:rPr>
         <w:t xml:space="preserve"> </w:t>
       </w:r>
       <w:r>
         <w:rPr>
           <w:b/>
-          <w:sz w:val="36"/>
+          <w:sz w:val="33"/>
+          <w:szCs w:val="33"/>
         </w:rPr>
         <w:t xml:space="preserve">pickling </w:t>
       </w:r>
       <w:r>
         <w:rPr>
           <w:b/>
-          <w:sz w:val="36"/>
+          <w:sz w:val="33"/>
+          <w:szCs w:val="33"/>
         </w:rPr>
         <w:t>cucumbers (1/8 inch thick)</w:t>
       </w:r>
@@ -114,13 +142,15 @@
         </w:numPr>
         <w:rPr>
           <w:b/>
-          <w:sz w:val="36"/>
-        </w:rPr>
-      </w:pPr>
-      <w:r>
-        <w:rPr>
-          <w:b/>
-          <w:sz w:val="36"/>
+          <w:sz w:val="33"/>
+          <w:szCs w:val="33"/>
+        </w:rPr>
+      </w:pPr>
+      <w:r>
+        <w:rPr>
+          <w:b/>
+          <w:sz w:val="33"/>
+          <w:szCs w:val="33"/>
         </w:rPr>
         <w:t>½ of a medium sized Vidalia onion chopped</w:t>
       </w:r>
@@ -134,15 +164,17 @@
         </w:numPr>
         <w:rPr>
           <w:b/>
-          <w:sz w:val="36"/>
-        </w:rPr>
-      </w:pPr>
-      <w:r>
-        <w:rPr>
-          <w:b/>
-          <w:sz w:val="36"/>
-        </w:rPr>
-        <w:t>1 ½ cups of sugar</w:t>
+          <w:sz w:val="33"/>
+          <w:szCs w:val="33"/>
+        </w:rPr>
+      </w:pPr>
+      <w:r>
+        <w:rPr>
+          <w:b/>
+          <w:sz w:val="33"/>
+          <w:szCs w:val="33"/>
+        </w:rPr>
+        <w:t>1 ½ cups of white distilled vinegar</w:t>
       </w:r>
     </w:p>
     <w:p>
@@ -154,29 +186,17 @@
         </w:numPr>
         <w:rPr>
           <w:b/>
-          <w:sz w:val="36"/>
-        </w:rPr>
-      </w:pPr>
-      <w:r>
-        <w:rPr>
-          <w:b/>
-          <w:sz w:val="36"/>
-        </w:rPr>
-        <w:t>1 ½ cup</w:t>
-      </w:r>
-      <w:r>
-        <w:rPr>
-          <w:b/>
-          <w:sz w:val="36"/>
-        </w:rPr>
-        <w:t xml:space="preserve">s of </w:t>
-      </w:r>
-      <w:r>
-        <w:rPr>
-          <w:b/>
-          <w:sz w:val="36"/>
-        </w:rPr>
-        <w:t>white distilled vinegar</w:t>
+          <w:sz w:val="33"/>
+          <w:szCs w:val="33"/>
+        </w:rPr>
+      </w:pPr>
+      <w:r>
+        <w:rPr>
+          <w:b/>
+          <w:sz w:val="33"/>
+          <w:szCs w:val="33"/>
+        </w:rPr>
+        <w:t>1 ½ cups of sugar</w:t>
       </w:r>
     </w:p>
     <w:p>
@@ -188,27 +208,31 @@
         </w:numPr>
         <w:rPr>
           <w:b/>
-          <w:sz w:val="36"/>
-        </w:rPr>
-      </w:pPr>
-      <w:r>
-        <w:rPr>
-          <w:b/>
-          <w:sz w:val="36"/>
+          <w:sz w:val="33"/>
+          <w:szCs w:val="33"/>
+        </w:rPr>
+      </w:pPr>
+      <w:r>
+        <w:rPr>
+          <w:b/>
+          <w:sz w:val="33"/>
+          <w:szCs w:val="33"/>
         </w:rPr>
         <w:t xml:space="preserve">8 tsp. (2 tbsp. + 2 tsp.) </w:t>
       </w:r>
       <w:r>
         <w:rPr>
           <w:b/>
-          <w:sz w:val="36"/>
+          <w:sz w:val="33"/>
+          <w:szCs w:val="33"/>
         </w:rPr>
         <w:t xml:space="preserve">of </w:t>
       </w:r>
       <w:r>
         <w:rPr>
           <w:b/>
-          <w:sz w:val="36"/>
+          <w:sz w:val="33"/>
+          <w:szCs w:val="33"/>
           <w:u w:val="single"/>
         </w:rPr>
         <w:t>NOT</w:t>
@@ -216,7 +240,8 @@
       <w:r>
         <w:rPr>
           <w:b/>
-          <w:sz w:val="36"/>
+          <w:sz w:val="33"/>
+          <w:szCs w:val="33"/>
         </w:rPr>
         <w:t xml:space="preserve"> iodized salt</w:t>
       </w:r>
@@ -230,27 +255,31 @@
         </w:numPr>
         <w:rPr>
           <w:b/>
-          <w:sz w:val="36"/>
-        </w:rPr>
-      </w:pPr>
-      <w:r>
-        <w:rPr>
-          <w:b/>
-          <w:sz w:val="36"/>
+          <w:sz w:val="33"/>
+          <w:szCs w:val="33"/>
+        </w:rPr>
+      </w:pPr>
+      <w:r>
+        <w:rPr>
+          <w:b/>
+          <w:sz w:val="33"/>
+          <w:szCs w:val="33"/>
         </w:rPr>
         <w:t xml:space="preserve">½ tsp. </w:t>
       </w:r>
       <w:r>
         <w:rPr>
           <w:b/>
-          <w:sz w:val="36"/>
+          <w:sz w:val="33"/>
+          <w:szCs w:val="33"/>
         </w:rPr>
         <w:t xml:space="preserve">of </w:t>
       </w:r>
       <w:r>
         <w:rPr>
           <w:b/>
-          <w:sz w:val="36"/>
+          <w:sz w:val="33"/>
+          <w:szCs w:val="33"/>
         </w:rPr>
         <w:t>Spice Island Ground Mustard</w:t>
       </w:r>
@@ -264,48 +293,55 @@
         </w:numPr>
         <w:rPr>
           <w:b/>
-          <w:sz w:val="36"/>
-        </w:rPr>
-      </w:pPr>
-      <w:r>
-        <w:rPr>
-          <w:b/>
-          <w:sz w:val="36"/>
+          <w:sz w:val="33"/>
+          <w:szCs w:val="33"/>
+        </w:rPr>
+      </w:pPr>
+      <w:r>
+        <w:rPr>
+          <w:b/>
+          <w:sz w:val="33"/>
+          <w:szCs w:val="33"/>
         </w:rPr>
         <w:t xml:space="preserve">½ tsp. </w:t>
       </w:r>
       <w:r>
         <w:rPr>
           <w:b/>
-          <w:sz w:val="36"/>
+          <w:sz w:val="33"/>
+          <w:szCs w:val="33"/>
         </w:rPr>
         <w:t xml:space="preserve">of </w:t>
       </w:r>
       <w:r>
         <w:rPr>
           <w:b/>
-          <w:sz w:val="36"/>
+          <w:sz w:val="33"/>
+          <w:szCs w:val="33"/>
         </w:rPr>
         <w:t>Spice Island C</w:t>
       </w:r>
       <w:r>
         <w:rPr>
           <w:b/>
-          <w:sz w:val="36"/>
+          <w:sz w:val="33"/>
+          <w:szCs w:val="33"/>
         </w:rPr>
         <w:t xml:space="preserve">elery </w:t>
       </w:r>
       <w:r>
         <w:rPr>
           <w:b/>
-          <w:sz w:val="36"/>
+          <w:sz w:val="33"/>
+          <w:szCs w:val="33"/>
         </w:rPr>
         <w:t>S</w:t>
       </w:r>
       <w:r>
         <w:rPr>
           <w:b/>
-          <w:sz w:val="36"/>
+          <w:sz w:val="33"/>
+          <w:szCs w:val="33"/>
         </w:rPr>
         <w:t>eed</w:t>
       </w:r>
@@ -319,29 +355,41 @@
         </w:numPr>
         <w:rPr>
           <w:b/>
-          <w:sz w:val="36"/>
-        </w:rPr>
-      </w:pPr>
-      <w:r>
-        <w:rPr>
-          <w:b/>
-          <w:sz w:val="36"/>
+          <w:sz w:val="33"/>
+          <w:szCs w:val="33"/>
+        </w:rPr>
+      </w:pPr>
+      <w:r>
+        <w:rPr>
+          <w:b/>
+          <w:sz w:val="33"/>
+          <w:szCs w:val="33"/>
         </w:rPr>
         <w:t xml:space="preserve">½ tsp. </w:t>
       </w:r>
       <w:r>
         <w:rPr>
           <w:b/>
-          <w:sz w:val="36"/>
+          <w:sz w:val="33"/>
+          <w:szCs w:val="33"/>
         </w:rPr>
         <w:t xml:space="preserve">of </w:t>
       </w:r>
       <w:r>
         <w:rPr>
           <w:b/>
-          <w:sz w:val="36"/>
-        </w:rPr>
-        <w:t>McCormick Ground Turmeric</w:t>
+          <w:sz w:val="33"/>
+          <w:szCs w:val="33"/>
+        </w:rPr>
+        <w:t>McCormick Ground Turmeri</w:t>
+      </w:r>
+      <w:r>
+        <w:rPr>
+          <w:b/>
+          <w:sz w:val="33"/>
+          <w:szCs w:val="33"/>
+        </w:rPr>
+        <w:t>c</w:t>
       </w:r>
     </w:p>
     <w:p>
@@ -349,7 +397,8 @@
         <w:pStyle w:val="ListParagraph"/>
         <w:rPr>
           <w:b/>
-          <w:sz w:val="36"/>
+          <w:sz w:val="33"/>
+          <w:szCs w:val="33"/>
         </w:rPr>
       </w:pPr>
     </w:p>
@@ -360,14 +409,16 @@
         <w:jc w:val="both"/>
         <w:rPr>
           <w:b/>
-          <w:sz w:val="36"/>
+          <w:sz w:val="33"/>
+          <w:szCs w:val="33"/>
           <w:u w:val="single"/>
         </w:rPr>
       </w:pPr>
       <w:r>
         <w:rPr>
           <w:b/>
-          <w:sz w:val="36"/>
+          <w:sz w:val="33"/>
+          <w:szCs w:val="33"/>
           <w:u w:val="single"/>
         </w:rPr>
         <w:t>Direction:</w:t>
@@ -382,27 +433,31 @@
         </w:numPr>
         <w:rPr>
           <w:b/>
-          <w:sz w:val="36"/>
-        </w:rPr>
-      </w:pPr>
-      <w:r>
-        <w:rPr>
-          <w:b/>
-          <w:sz w:val="36"/>
+          <w:sz w:val="33"/>
+          <w:szCs w:val="33"/>
+        </w:rPr>
+      </w:pPr>
+      <w:r>
+        <w:rPr>
+          <w:b/>
+          <w:sz w:val="33"/>
+          <w:szCs w:val="33"/>
         </w:rPr>
         <w:t>Put the sliced cucumbers and onions in</w:t>
       </w:r>
       <w:r>
         <w:rPr>
           <w:b/>
-          <w:sz w:val="36"/>
+          <w:sz w:val="33"/>
+          <w:szCs w:val="33"/>
         </w:rPr>
         <w:t>to</w:t>
       </w:r>
       <w:r>
         <w:rPr>
           <w:b/>
-          <w:sz w:val="36"/>
+          <w:sz w:val="33"/>
+          <w:szCs w:val="33"/>
         </w:rPr>
         <w:t xml:space="preserve"> the glass jar.</w:t>
       </w:r>
@@ -416,15 +471,49 @@
         </w:numPr>
         <w:rPr>
           <w:b/>
-          <w:sz w:val="36"/>
-        </w:rPr>
-      </w:pPr>
-      <w:r>
-        <w:rPr>
-          <w:b/>
-          <w:sz w:val="36"/>
-        </w:rPr>
-        <w:t>Mix together the sugar, vinegar, salt, ground mustard, celery seed, and ground turmeric cold. Pour this mixture into the glass jar, and stir.</w:t>
+          <w:sz w:val="33"/>
+          <w:szCs w:val="33"/>
+        </w:rPr>
+      </w:pPr>
+      <w:r>
+        <w:rPr>
+          <w:b/>
+          <w:sz w:val="33"/>
+          <w:szCs w:val="33"/>
+        </w:rPr>
+        <w:t xml:space="preserve">Mix together the </w:t>
+      </w:r>
+      <w:r>
+        <w:rPr>
+          <w:b/>
+          <w:sz w:val="33"/>
+          <w:szCs w:val="33"/>
+        </w:rPr>
+        <w:t xml:space="preserve">vinegar, </w:t>
+      </w:r>
+      <w:r>
+        <w:rPr>
+          <w:b/>
+          <w:sz w:val="33"/>
+          <w:szCs w:val="33"/>
+        </w:rPr>
+        <w:t>sugar,</w:t>
+      </w:r>
+      <w:r>
+        <w:rPr>
+          <w:b/>
+          <w:sz w:val="33"/>
+          <w:szCs w:val="33"/>
+        </w:rPr>
+        <w:t xml:space="preserve"> </w:t>
+      </w:r>
+      <w:r>
+        <w:rPr>
+          <w:b/>
+          <w:sz w:val="33"/>
+          <w:szCs w:val="33"/>
+        </w:rPr>
+        <w:t>salt, ground mustard, celery seed, and ground turmeric cold. Pour this mixture into the glass jar, and stir.</w:t>
       </w:r>
     </w:p>
     <w:p>
@@ -436,27 +525,31 @@
         </w:numPr>
         <w:rPr>
           <w:b/>
-          <w:sz w:val="36"/>
-        </w:rPr>
-      </w:pPr>
-      <w:r>
-        <w:rPr>
-          <w:b/>
-          <w:sz w:val="36"/>
+          <w:sz w:val="33"/>
+          <w:szCs w:val="33"/>
+        </w:rPr>
+      </w:pPr>
+      <w:r>
+        <w:rPr>
+          <w:b/>
+          <w:sz w:val="33"/>
+          <w:szCs w:val="33"/>
         </w:rPr>
         <w:t>Place jar in</w:t>
       </w:r>
       <w:r>
         <w:rPr>
           <w:b/>
-          <w:sz w:val="36"/>
+          <w:sz w:val="33"/>
+          <w:szCs w:val="33"/>
         </w:rPr>
         <w:t>to</w:t>
       </w:r>
       <w:r>
         <w:rPr>
           <w:b/>
-          <w:sz w:val="36"/>
+          <w:sz w:val="33"/>
+          <w:szCs w:val="33"/>
         </w:rPr>
         <w:t xml:space="preserve"> the refrigerator, and let marinate for 2 weeks.</w:t>
       </w:r>
@@ -470,20 +563,23 @@
         </w:numPr>
         <w:rPr>
           <w:b/>
-          <w:sz w:val="36"/>
-        </w:rPr>
-      </w:pPr>
-      <w:r>
-        <w:rPr>
-          <w:b/>
-          <w:sz w:val="36"/>
+          <w:sz w:val="33"/>
+          <w:szCs w:val="33"/>
+        </w:rPr>
+      </w:pPr>
+      <w:r>
+        <w:rPr>
+          <w:b/>
+          <w:sz w:val="33"/>
+          <w:szCs w:val="33"/>
         </w:rPr>
         <w:t>Enjoy. Keep pickles refrigerated until eaten up.</w:t>
       </w:r>
       <w:r>
         <w:rPr>
           <w:b/>
-          <w:sz w:val="36"/>
+          <w:sz w:val="33"/>
+          <w:szCs w:val="33"/>
         </w:rPr>
         <w:tab/>
       </w:r>

</xml_diff>